<commit_message>
refactor 2, everything is broken :/
</commit_message>
<xml_diff>
--- a/RL/Einleitung.docx
+++ b/RL/Einleitung.docx
@@ -25,7 +25,31 @@
       </w:r>
       <w:proofErr w:type="spellEnd"/>
       <w:r>
-        <w:t>. Ich bin eine Seele. Wir Seelen sind Kreaturen dieser Welt. Wir sind da um die Abenteuer die auf diese Welt kommen zu Helfen. Du bist ein neuer Abenteurer. Wie Lautet dein Name?</w:t>
+        <w:t>. Ich bin eine Seele. Wir Seelen sind Kreaturen dieser Welt. Wir sind da um die Abenteuer die auf diese Welt kommen zu Helfen.</w:t>
+      </w:r>
+      <w:r>
+        <w:t xml:space="preserve"> </w:t>
+      </w:r>
+      <w:proofErr w:type="spellStart"/>
+      <w:r>
+        <w:t>Btw</w:t>
+      </w:r>
+      <w:proofErr w:type="spellEnd"/>
+      <w:r>
+        <w:t xml:space="preserve">. Helfen wir dir nach der </w:t>
+      </w:r>
+      <w:proofErr w:type="spellStart"/>
+      <w:r>
+        <w:t>Landng</w:t>
+      </w:r>
+      <w:proofErr w:type="spellEnd"/>
+      <w:r>
+        <w:t xml:space="preserve"> zurecht zu kommen.</w:t>
+      </w:r>
+      <w:bookmarkStart w:id="0" w:name="_GoBack"/>
+      <w:bookmarkEnd w:id="0"/>
+      <w:r>
+        <w:t xml:space="preserve"> Du bist ein neuer Abenteurer. Wie Lautet dein Name?</w:t>
       </w:r>
     </w:p>
     <w:p>
@@ -966,8 +990,6 @@
           <w:szCs w:val="22"/>
         </w:rPr>
       </w:pPr>
-      <w:bookmarkStart w:id="0" w:name="_GoBack"/>
-      <w:bookmarkEnd w:id="0"/>
     </w:p>
     <w:p>
       <w:pPr>

</xml_diff>